<commit_message>
Started writing GitHub instructions, design summary added
</commit_message>
<xml_diff>
--- a/Documents/Design.docx
+++ b/Documents/Design.docx
@@ -107,6 +107,33 @@
           <w:shd w:fill="auto" w:val="clear"/>
         </w:rPr>
         <w:tab/>
+        <w:t xml:space="preserve">- Stages</w:t>
+      </w:r>
+    </w:p>
+    <w:p>
+      <w:pPr>
+        <w:spacing w:before="0" w:after="200" w:line="276"/>
+        <w:ind w:right="0" w:left="0" w:firstLine="0"/>
+        <w:jc w:val="left"/>
+        <w:rPr>
+          <w:rFonts w:ascii="Calibri" w:hAnsi="Calibri" w:cs="Calibri" w:eastAsia="Calibri"/>
+          <w:color w:val="auto"/>
+          <w:spacing w:val="0"/>
+          <w:position w:val="0"/>
+          <w:sz w:val="22"/>
+          <w:shd w:fill="auto" w:val="clear"/>
+        </w:rPr>
+      </w:pPr>
+      <w:r>
+        <w:rPr>
+          <w:rFonts w:ascii="Calibri" w:hAnsi="Calibri" w:cs="Calibri" w:eastAsia="Calibri"/>
+          <w:color w:val="auto"/>
+          <w:spacing w:val="0"/>
+          <w:position w:val="0"/>
+          <w:sz w:val="22"/>
+          <w:shd w:fill="auto" w:val="clear"/>
+        </w:rPr>
+        <w:tab/>
         <w:t xml:space="preserve">- Bosses require different mechanics to be used in order to defeat them</w:t>
       </w:r>
     </w:p>
@@ -134,7 +161,7 @@
           <w:shd w:fill="auto" w:val="clear"/>
         </w:rPr>
         <w:tab/>
-        <w:t xml:space="preserve">- armored, summoner, </w:t>
+        <w:t xml:space="preserve">- armored, summoner, flying/sniper?</w:t>
       </w:r>
     </w:p>
     <w:p>
@@ -324,7 +351,7 @@
         </w:rPr>
         <w:tab/>
         <w:tab/>
-        <w:t xml:space="preserve">- harpoon with a chain</w:t>
+        <w:t xml:space="preserve">- harpoon/spear with a chain</w:t>
       </w:r>
     </w:p>
     <w:p>

</xml_diff>